<commit_message>
Shippable as soon as Zilch information is added
</commit_message>
<xml_diff>
--- a/Shared Files/Guides/TechnicalGuide.docx
+++ b/Shared Files/Guides/TechnicalGuide.docx
@@ -1,6 +1,6 @@
 
 <file path=word/document.xml><?xml version="1.0" encoding="utf-8"?>
-<w:document xmlns:wpc="http://schemas.microsoft.com/office/word/2010/wordprocessingCanvas" xmlns:mc="http://schemas.openxmlformats.org/markup-compatibility/2006" xmlns:o="urn:schemas-microsoft-com:office:office" xmlns:r="http://schemas.openxmlformats.org/officeDocument/2006/relationships" xmlns:m="http://schemas.openxmlformats.org/officeDocument/2006/math" xmlns:v="urn:schemas-microsoft-com:vml" xmlns:wp14="http://schemas.microsoft.com/office/word/2010/wordprocessingDrawing" xmlns:wp="http://schemas.openxmlformats.org/drawingml/2006/wordprocessingDrawing" xmlns:w10="urn:schemas-microsoft-com:office:word" xmlns:w="http://schemas.openxmlformats.org/wordprocessingml/2006/main" xmlns:w14="http://schemas.microsoft.com/office/word/2010/wordml" xmlns:w15="http://schemas.microsoft.com/office/word/2012/wordml" xmlns:wpg="http://schemas.microsoft.com/office/word/2010/wordprocessingGroup" xmlns:wpi="http://schemas.microsoft.com/office/word/2010/wordprocessingInk" xmlns:wne="http://schemas.microsoft.com/office/word/2006/wordml" xmlns:wps="http://schemas.microsoft.com/office/word/2010/wordprocessingShape" mc:Ignorable="w14 w15 wp14">
+<w:document xmlns:wpc="http://schemas.microsoft.com/office/word/2010/wordprocessingCanvas" xmlns:mo="http://schemas.microsoft.com/office/mac/office/2008/main" xmlns:mc="http://schemas.openxmlformats.org/markup-compatibility/2006" xmlns:mv="urn:schemas-microsoft-com:mac:vml" xmlns:o="urn:schemas-microsoft-com:office:office" xmlns:r="http://schemas.openxmlformats.org/officeDocument/2006/relationships" xmlns:m="http://schemas.openxmlformats.org/officeDocument/2006/math" xmlns:v="urn:schemas-microsoft-com:vml" xmlns:wp14="http://schemas.microsoft.com/office/word/2010/wordprocessingDrawing" xmlns:wp="http://schemas.openxmlformats.org/drawingml/2006/wordprocessingDrawing" xmlns:w10="urn:schemas-microsoft-com:office:word" xmlns:w="http://schemas.openxmlformats.org/wordprocessingml/2006/main" xmlns:w14="http://schemas.microsoft.com/office/word/2010/wordml" xmlns:w15="http://schemas.microsoft.com/office/word/2012/wordml" xmlns:wpg="http://schemas.microsoft.com/office/word/2010/wordprocessingGroup" xmlns:wpi="http://schemas.microsoft.com/office/word/2010/wordprocessingInk" xmlns:wne="http://schemas.microsoft.com/office/word/2006/wordml" xmlns:wps="http://schemas.microsoft.com/office/word/2010/wordprocessingShape" mc:Ignorable="w14 w15 wp14">
   <w:body>
     <w:p>
       <w:pPr>
@@ -98,11 +98,11 @@
           </mc:Choice>
           <mc:Fallback>
             <w:pict>
-              <v:shapetype w14:anchorId="70A0D286" id="_x0000_t202" coordsize="21600,21600" o:spt="202" path="m,l,21600r21600,l21600,xe">
+              <v:shapetype w14:anchorId="70A0D286" id="_x0000_t202" coordsize="21600,21600" o:spt="202" path="m0,0l0,21600,21600,21600,21600,0xe">
                 <v:stroke joinstyle="miter"/>
                 <v:path gradientshapeok="t" o:connecttype="rect"/>
               </v:shapetype>
-              <v:shape id="Text Box 15" o:spid="_x0000_s1026" type="#_x0000_t202" style="position:absolute;left:0;text-align:left;margin-left:311.6pt;margin-top:159.25pt;width:54.4pt;height:46.35pt;z-index:251673600;visibility:visible;mso-wrap-style:square;mso-width-percent:0;mso-wrap-distance-left:9pt;mso-wrap-distance-top:0;mso-wrap-distance-right:9pt;mso-wrap-distance-bottom:0;mso-position-horizontal:absolute;mso-position-horizontal-relative:text;mso-position-vertical:absolute;mso-position-vertical-relative:text;mso-width-percent:0;mso-width-relative:margin;v-text-anchor:top" o:gfxdata="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" fillcolor="white [3201]" strokeweight=".5pt">
+              <v:shape id="Text_x0020_Box_x0020_15" o:spid="_x0000_s1026" type="#_x0000_t202" style="position:absolute;left:0;text-align:left;margin-left:311.6pt;margin-top:159.25pt;width:54.4pt;height:46.35pt;z-index:251673600;visibility:visible;mso-wrap-style:square;mso-width-percent:0;mso-wrap-distance-left:9pt;mso-wrap-distance-top:0;mso-wrap-distance-right:9pt;mso-wrap-distance-bottom:0;mso-position-horizontal:absolute;mso-position-horizontal-relative:text;mso-position-vertical:absolute;mso-position-vertical-relative:text;mso-width-percent:0;mso-width-relative:margin;v-text-anchor:top" o:gfxdata="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" fillcolor="white [3201]" strokeweight=".5pt">
                 <v:textbox>
                   <w:txbxContent>
                     <w:p>
@@ -202,7 +202,7 @@
           </mc:Choice>
           <mc:Fallback>
             <w:pict>
-              <v:shape w14:anchorId="0F574A79" id="Text Box 22" o:spid="_x0000_s1027" type="#_x0000_t202" style="position:absolute;left:0;text-align:left;margin-left:328.65pt;margin-top:309.8pt;width:142.75pt;height:30.7pt;z-index:251678720;visibility:visible;mso-wrap-style:square;mso-height-percent:0;mso-wrap-distance-left:9pt;mso-wrap-distance-top:0;mso-wrap-distance-right:9pt;mso-wrap-distance-bottom:0;mso-position-horizontal:absolute;mso-position-horizontal-relative:text;mso-position-vertical:absolute;mso-position-vertical-relative:text;mso-height-percent:0;mso-height-relative:margin;v-text-anchor:top" o:gfxdata="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" fillcolor="white [3201]" strokeweight=".5pt">
+              <v:shape w14:anchorId="0F574A79" id="Text_x0020_Box_x0020_22" o:spid="_x0000_s1027" type="#_x0000_t202" style="position:absolute;left:0;text-align:left;margin-left:328.65pt;margin-top:309.8pt;width:142.75pt;height:30.7pt;z-index:251678720;visibility:visible;mso-wrap-style:square;mso-height-percent:0;mso-wrap-distance-left:9pt;mso-wrap-distance-top:0;mso-wrap-distance-right:9pt;mso-wrap-distance-bottom:0;mso-position-horizontal:absolute;mso-position-horizontal-relative:text;mso-position-vertical:absolute;mso-position-vertical-relative:text;mso-height-percent:0;mso-height-relative:margin;v-text-anchor:top" o:gfxdata="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" fillcolor="white [3201]" strokeweight=".5pt">
                 <v:textbox>
                   <w:txbxContent>
                     <w:p>
@@ -443,7 +443,7 @@
           </mc:Choice>
           <mc:Fallback>
             <w:pict>
-              <v:shape w14:anchorId="52DF0224" id="Text Box 20" o:spid="_x0000_s1028" type="#_x0000_t202" style="position:absolute;left:0;text-align:left;margin-left:333.7pt;margin-top:242.3pt;width:131.5pt;height:45.05pt;z-index:251676672;visibility:visible;mso-wrap-style:square;mso-height-percent:0;mso-wrap-distance-left:9pt;mso-wrap-distance-top:0;mso-wrap-distance-right:9pt;mso-wrap-distance-bottom:0;mso-position-horizontal:absolute;mso-position-horizontal-relative:text;mso-position-vertical:absolute;mso-position-vertical-relative:text;mso-height-percent:0;mso-height-relative:margin;v-text-anchor:top" o:gfxdata="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" fillcolor="white [3201]" strokeweight=".5pt">
+              <v:shape w14:anchorId="52DF0224" id="Text_x0020_Box_x0020_20" o:spid="_x0000_s1028" type="#_x0000_t202" style="position:absolute;left:0;text-align:left;margin-left:333.7pt;margin-top:242.3pt;width:131.5pt;height:45.05pt;z-index:251676672;visibility:visible;mso-wrap-style:square;mso-height-percent:0;mso-wrap-distance-left:9pt;mso-wrap-distance-top:0;mso-wrap-distance-right:9pt;mso-wrap-distance-bottom:0;mso-position-horizontal:absolute;mso-position-horizontal-relative:text;mso-position-vertical:absolute;mso-position-vertical-relative:text;mso-height-percent:0;mso-height-relative:margin;v-text-anchor:top" o:gfxdata="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" fillcolor="white [3201]" strokeweight=".5pt">
                 <v:textbox>
                   <w:txbxContent>
                     <w:p>
@@ -543,7 +543,7 @@
           </mc:Choice>
           <mc:Fallback>
             <w:pict>
-              <v:shape w14:anchorId="12E2182E" id="Text Box 17" o:spid="_x0000_s1029" type="#_x0000_t202" style="position:absolute;left:0;text-align:left;margin-left:377.55pt;margin-top:162.15pt;width:108.3pt;height:45.1pt;z-index:251674624;visibility:visible;mso-wrap-style:square;mso-wrap-distance-left:9pt;mso-wrap-distance-top:0;mso-wrap-distance-right:9pt;mso-wrap-distance-bottom:0;mso-position-horizontal:absolute;mso-position-horizontal-relative:text;mso-position-vertical:absolute;mso-position-vertical-relative:text;v-text-anchor:top" o:gfxdata="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" fillcolor="white [3201]" strokeweight=".5pt">
+              <v:shape w14:anchorId="12E2182E" id="Text_x0020_Box_x0020_17" o:spid="_x0000_s1029" type="#_x0000_t202" style="position:absolute;left:0;text-align:left;margin-left:377.55pt;margin-top:162.15pt;width:108.3pt;height:45.1pt;z-index:251674624;visibility:visible;mso-wrap-style:square;mso-wrap-distance-left:9pt;mso-wrap-distance-top:0;mso-wrap-distance-right:9pt;mso-wrap-distance-bottom:0;mso-position-horizontal:absolute;mso-position-horizontal-relative:text;mso-position-vertical:absolute;mso-position-vertical-relative:text;v-text-anchor:top" o:gfxdata="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" fillcolor="white [3201]" strokeweight=".5pt">
                 <v:textbox>
                   <w:txbxContent>
                     <w:p>
@@ -784,7 +784,7 @@
           </mc:Choice>
           <mc:Fallback>
             <w:pict>
-              <v:shape w14:anchorId="6D7D3F2A" id="Text Box 11" o:spid="_x0000_s1030" type="#_x0000_t202" style="position:absolute;left:0;text-align:left;margin-left:329.95pt;margin-top:65.1pt;width:141.5pt;height:31.95pt;z-index:251669504;visibility:visible;mso-wrap-style:square;mso-height-percent:0;mso-wrap-distance-left:9pt;mso-wrap-distance-top:0;mso-wrap-distance-right:9pt;mso-wrap-distance-bottom:0;mso-position-horizontal:absolute;mso-position-horizontal-relative:text;mso-position-vertical:absolute;mso-position-vertical-relative:text;mso-height-percent:0;mso-height-relative:margin;v-text-anchor:middle" o:gfxdata="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" fillcolor="white [3201]" strokeweight=".5pt">
+              <v:shape w14:anchorId="6D7D3F2A" id="Text_x0020_Box_x0020_11" o:spid="_x0000_s1030" type="#_x0000_t202" style="position:absolute;left:0;text-align:left;margin-left:329.95pt;margin-top:65.1pt;width:141.5pt;height:31.95pt;z-index:251669504;visibility:visible;mso-wrap-style:square;mso-height-percent:0;mso-wrap-distance-left:9pt;mso-wrap-distance-top:0;mso-wrap-distance-right:9pt;mso-wrap-distance-bottom:0;mso-position-horizontal:absolute;mso-position-horizontal-relative:text;mso-position-vertical:absolute;mso-position-vertical-relative:text;mso-height-percent:0;mso-height-relative:margin;v-text-anchor:middle" o:gfxdata="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" fillcolor="white [3201]" strokeweight=".5pt">
                 <v:textbox>
                   <w:txbxContent>
                     <w:p>
@@ -1028,13 +1028,9 @@
               </wp:anchor>
             </w:drawing>
           </mc:Choice>
-          <mc:Fallback xmlns:mo="http://schemas.microsoft.com/office/mac/office/2008/main" xmlns:mv="urn:schemas-microsoft-com:mac:vml">
+          <mc:Fallback>
             <w:pict>
-              <v:shapetype w14:anchorId="4D8B05AE" id="_x0000_t202" coordsize="21600,21600" o:spt="202" path="m,l,21600r21600,l21600,xe">
-                <v:stroke joinstyle="miter"/>
-                <v:path gradientshapeok="t" o:connecttype="rect"/>
-              </v:shapetype>
-              <v:shape id="Text Box 1" o:spid="_x0000_s1026" type="#_x0000_t202" style="position:absolute;left:0;text-align:left;margin-left:.3pt;margin-top:50.3pt;width:288.45pt;height:305.4pt;z-index:251659264;visibility:visible;mso-wrap-style:square;mso-width-percent:0;mso-height-percent:0;mso-wrap-distance-left:9pt;mso-wrap-distance-top:0;mso-wrap-distance-right:9pt;mso-wrap-distance-bottom:0;mso-position-horizontal:absolute;mso-position-horizontal-relative:text;mso-position-vertical:absolute;mso-position-vertical-relative:text;mso-width-percent:0;mso-height-percent:0;mso-width-relative:margin;mso-height-relative:margin;v-text-anchor:top" o:gfxdata="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" filled="f" strokecolor="black [3213]" strokeweight="2pt">
+              <v:shape w14:anchorId="4D8B05AE" id="Text_x0020_Box_x0020_1" o:spid="_x0000_s1031" type="#_x0000_t202" style="position:absolute;left:0;text-align:left;margin-left:.3pt;margin-top:50.3pt;width:288.45pt;height:305.4pt;z-index:251659264;visibility:visible;mso-wrap-style:square;mso-width-percent:0;mso-height-percent:0;mso-wrap-distance-left:9pt;mso-wrap-distance-top:0;mso-wrap-distance-right:9pt;mso-wrap-distance-bottom:0;mso-position-horizontal:absolute;mso-position-horizontal-relative:text;mso-position-vertical:absolute;mso-position-vertical-relative:text;mso-width-percent:0;mso-height-percent:0;mso-width-relative:margin;mso-height-relative:margin;v-text-anchor:top" o:gfxdata="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" filled="f" strokecolor="black [3213]" strokeweight="2pt">
                 <v:textbox>
                   <w:txbxContent>
                     <w:p>
@@ -1426,7 +1422,7 @@
           </mc:Choice>
           <mc:Fallback>
             <w:pict>
-              <v:shape w14:anchorId="6EF6EF4E" id="Text Box 5" o:spid="_x0000_s1032" type="#_x0000_t202" style="position:absolute;left:0;text-align:left;margin-left:.45pt;margin-top:374.35pt;width:161.65pt;height:299.8pt;z-index:251663360;visibility:visible;mso-wrap-style:square;mso-width-percent:0;mso-height-percent:0;mso-wrap-distance-left:9pt;mso-wrap-distance-top:0;mso-wrap-distance-right:9pt;mso-wrap-distance-bottom:0;mso-position-horizontal:absolute;mso-position-horizontal-relative:text;mso-position-vertical:absolute;mso-position-vertical-relative:text;mso-width-percent:0;mso-height-percent:0;mso-width-relative:margin;mso-height-relative:margin;v-text-anchor:top" o:gfxdata="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" filled="f" strokecolor="black [3213]" strokeweight="2pt">
+              <v:shape w14:anchorId="6EF6EF4E" id="Text_x0020_Box_x0020_5" o:spid="_x0000_s1032" type="#_x0000_t202" style="position:absolute;left:0;text-align:left;margin-left:.45pt;margin-top:374.35pt;width:161.65pt;height:299.8pt;z-index:251663360;visibility:visible;mso-wrap-style:square;mso-width-percent:0;mso-height-percent:0;mso-wrap-distance-left:9pt;mso-wrap-distance-top:0;mso-wrap-distance-right:9pt;mso-wrap-distance-bottom:0;mso-position-horizontal:absolute;mso-position-horizontal-relative:text;mso-position-vertical:absolute;mso-position-vertical-relative:text;mso-width-percent:0;mso-height-percent:0;mso-width-relative:margin;mso-height-relative:margin;v-text-anchor:top" o:gfxdata="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" filled="f" strokecolor="black [3213]" strokeweight="2pt">
                 <v:textbox>
                   <w:txbxContent>
                     <w:p>
@@ -1726,7 +1722,7 @@
                                 <w:sz w:val="48"/>
                                 <w:szCs w:val="48"/>
                               </w:rPr>
-                              <w:t>ImGUI</w:t>
+                              <w:t>ImGui</w:t>
                             </w:r>
                           </w:p>
                           <w:p>
@@ -1771,7 +1767,7 @@
           </mc:Choice>
           <mc:Fallback>
             <w:pict>
-              <v:shape w14:anchorId="06FDB8B3" id="Text Box 4" o:spid="_x0000_s1033" type="#_x0000_t202" style="position:absolute;left:0;text-align:left;margin-left:189.45pt;margin-top:374.35pt;width:302.1pt;height:300.8pt;z-index:251662336;visibility:visible;mso-wrap-style:square;mso-width-percent:0;mso-height-percent:0;mso-wrap-distance-left:9pt;mso-wrap-distance-top:0;mso-wrap-distance-right:9pt;mso-wrap-distance-bottom:0;mso-position-horizontal:absolute;mso-position-horizontal-relative:text;mso-position-vertical:absolute;mso-position-vertical-relative:text;mso-width-percent:0;mso-height-percent:0;mso-width-relative:margin;mso-height-relative:margin;v-text-anchor:top" o:gfxdata="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" filled="f" strokecolor="black [3213]" strokeweight="2pt">
+              <v:shape w14:anchorId="06FDB8B3" id="Text_x0020_Box_x0020_4" o:spid="_x0000_s1033" type="#_x0000_t202" style="position:absolute;left:0;text-align:left;margin-left:189.45pt;margin-top:374.35pt;width:302.1pt;height:300.8pt;z-index:251662336;visibility:visible;mso-wrap-style:square;mso-width-percent:0;mso-height-percent:0;mso-wrap-distance-left:9pt;mso-wrap-distance-top:0;mso-wrap-distance-right:9pt;mso-wrap-distance-bottom:0;mso-position-horizontal:absolute;mso-position-horizontal-relative:text;mso-position-vertical:absolute;mso-position-vertical-relative:text;mso-width-percent:0;mso-height-percent:0;mso-width-relative:margin;mso-height-relative:margin;v-text-anchor:top" o:gfxdata="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" filled="f" strokecolor="black [3213]" strokeweight="2pt">
                 <v:textbox>
                   <w:txbxContent>
                     <w:p>
@@ -1854,7 +1850,7 @@
                           <w:sz w:val="48"/>
                           <w:szCs w:val="48"/>
                         </w:rPr>
-                        <w:t>ImGUI</w:t>
+                        <w:t>ImGui</w:t>
                       </w:r>
                     </w:p>
                     <w:p>
@@ -2002,7 +1998,7 @@
           </mc:Choice>
           <mc:Fallback>
             <w:pict>
-              <v:shape w14:anchorId="7D6FBEF4" id="Text Box 2" o:spid="_x0000_s1034" type="#_x0000_t202" style="position:absolute;left:0;text-align:left;margin-left:306.4pt;margin-top:50.4pt;width:189.55pt;height:306.2pt;z-index:251660288;visibility:visible;mso-wrap-style:square;mso-width-percent:0;mso-height-percent:0;mso-wrap-distance-left:9pt;mso-wrap-distance-top:0;mso-wrap-distance-right:9pt;mso-wrap-distance-bottom:0;mso-position-horizontal:absolute;mso-position-horizontal-relative:text;mso-position-vertical:absolute;mso-position-vertical-relative:text;mso-width-percent:0;mso-height-percent:0;mso-width-relative:margin;mso-height-relative:margin;v-text-anchor:top" o:gfxdata="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" filled="f" strokecolor="black [3213]" strokeweight="2pt">
+              <v:shape w14:anchorId="7D6FBEF4" id="Text_x0020_Box_x0020_2" o:spid="_x0000_s1034" type="#_x0000_t202" style="position:absolute;left:0;text-align:left;margin-left:306.4pt;margin-top:50.4pt;width:189.55pt;height:306.2pt;z-index:251660288;visibility:visible;mso-wrap-style:square;mso-width-percent:0;mso-height-percent:0;mso-wrap-distance-left:9pt;mso-wrap-distance-top:0;mso-wrap-distance-right:9pt;mso-wrap-distance-bottom:0;mso-position-horizontal:absolute;mso-position-horizontal-relative:text;mso-position-vertical:absolute;mso-position-vertical-relative:text;mso-width-percent:0;mso-height-percent:0;mso-width-relative:margin;mso-height-relative:margin;v-text-anchor:top" o:gfxdata="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" filled="f" strokecolor="black [3213]" strokeweight="2pt">
                 <v:textbox>
                   <w:txbxContent>
                     <w:p>
@@ -4169,7 +4165,7 @@
           </mc:Choice>
           <mc:Fallback>
             <w:pict>
-              <v:shape w14:anchorId="34E8CDE6" id="_x0000_s1035" type="#_x0000_t202" style="position:absolute;left:0;text-align:left;margin-left:211.05pt;margin-top:1.45pt;width:280.45pt;height:119.25pt;z-index:251665408;visibility:visible;mso-wrap-style:square;mso-width-percent:0;mso-height-percent:0;mso-wrap-distance-left:9pt;mso-wrap-distance-top:3.6pt;mso-wrap-distance-right:9pt;mso-wrap-distance-bottom:3.6pt;mso-position-horizontal:absolute;mso-position-horizontal-relative:text;mso-position-vertical:absolute;mso-position-vertical-relative:text;mso-width-percent:0;mso-height-percent:0;mso-width-relative:margin;mso-height-relative:margin;v-text-anchor:top" o:gfxdata="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">
+              <v:shape w14:anchorId="34E8CDE6" id="_x0000_s1035" type="#_x0000_t202" style="position:absolute;left:0;text-align:left;margin-left:211.05pt;margin-top:1.45pt;width:280.45pt;height:119.25pt;z-index:251665408;visibility:visible;mso-wrap-style:square;mso-width-percent:0;mso-height-percent:0;mso-wrap-distance-left:9pt;mso-wrap-distance-top:3.6pt;mso-wrap-distance-right:9pt;mso-wrap-distance-bottom:3.6pt;mso-position-horizontal:absolute;mso-position-horizontal-relative:text;mso-position-vertical:absolute;mso-position-vertical-relative:text;mso-width-percent:0;mso-height-percent:0;mso-width-relative:margin;mso-height-relative:margin;v-text-anchor:top" o:gfxdata="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">
                 <v:textbox>
                   <w:txbxContent>
                     <w:p>
@@ -6175,7 +6171,21 @@
           <w:sz w:val="32"/>
           <w:szCs w:val="32"/>
         </w:rPr>
-        <w:t xml:space="preserve">Our game uses an in-engine editor, built primarily using ImGUI. </w:t>
+        <w:t xml:space="preserve">Our game uses an in-engine editor, built primarily using </w:t>
+      </w:r>
+      <w:r>
+        <w:rPr>
+          <w:sz w:val="32"/>
+          <w:szCs w:val="32"/>
+        </w:rPr>
+        <w:t>ImGui</w:t>
+      </w:r>
+      <w:r>
+        <w:rPr>
+          <w:sz w:val="32"/>
+          <w:szCs w:val="32"/>
+        </w:rPr>
+        <w:t xml:space="preserve">. </w:t>
       </w:r>
       <w:r>
         <w:rPr>
@@ -6244,6 +6254,87 @@
     <w:p>
       <w:pPr>
         <w:rPr>
+          <w:sz w:val="32"/>
+          <w:szCs w:val="32"/>
+        </w:rPr>
+      </w:pPr>
+    </w:p>
+    <w:p>
+      <w:pPr>
+        <w:ind w:firstLine="720"/>
+        <w:rPr>
+          <w:sz w:val="32"/>
+          <w:szCs w:val="32"/>
+        </w:rPr>
+      </w:pPr>
+      <w:r>
+        <w:rPr>
+          <w:sz w:val="32"/>
+          <w:szCs w:val="32"/>
+        </w:rPr>
+        <w:t>The e</w:t>
+      </w:r>
+      <w:r>
+        <w:rPr>
+          <w:sz w:val="32"/>
+          <w:szCs w:val="32"/>
+        </w:rPr>
+        <w:t xml:space="preserve">ditor is in-engine, and </w:t>
+      </w:r>
+      <w:r>
+        <w:rPr>
+          <w:sz w:val="32"/>
+          <w:szCs w:val="32"/>
+        </w:rPr>
+        <w:t>interfaced with through</w:t>
+      </w:r>
+      <w:r>
+        <w:rPr>
+          <w:sz w:val="32"/>
+          <w:szCs w:val="32"/>
+        </w:rPr>
+        <w:t xml:space="preserve"> </w:t>
+      </w:r>
+      <w:r>
+        <w:rPr>
+          <w:sz w:val="32"/>
+          <w:szCs w:val="32"/>
+        </w:rPr>
+        <w:t>ImGui</w:t>
+      </w:r>
+      <w:r>
+        <w:rPr>
+          <w:sz w:val="32"/>
+          <w:szCs w:val="32"/>
+        </w:rPr>
+        <w:t xml:space="preserve">. </w:t>
+      </w:r>
+      <w:r>
+        <w:rPr>
+          <w:sz w:val="32"/>
+          <w:szCs w:val="32"/>
+        </w:rPr>
+        <w:t>This allows designers to quickly experience how their level will perform. A level consists of (and is saved as) two files. The first tile contains the level’s name and tilemap. The second file contains all information regarding objects and their components.</w:t>
+      </w:r>
+      <w:r>
+        <w:rPr>
+          <w:sz w:val="32"/>
+          <w:szCs w:val="32"/>
+        </w:rPr>
+        <w:t xml:space="preserve"> In other words, it contains serialized game object data that the factory can use to recreate objects as the designer has defined them.</w:t>
+      </w:r>
+    </w:p>
+    <w:p>
+      <w:pPr>
+        <w:rPr>
+          <w:sz w:val="32"/>
+          <w:szCs w:val="32"/>
+        </w:rPr>
+      </w:pPr>
+    </w:p>
+    <w:p>
+      <w:pPr>
+        <w:rPr>
           <w:b/>
           <w:sz w:val="32"/>
           <w:szCs w:val="32"/>
@@ -6257,115 +6348,350 @@
           <w:szCs w:val="32"/>
           <w:u w:val="single"/>
         </w:rPr>
-        <w:t>stuff</w:t>
+        <w:t>Tilemap Tools</w:t>
+      </w:r>
+    </w:p>
+    <w:p>
+      <w:pPr>
+        <w:rPr>
+          <w:sz w:val="32"/>
+          <w:szCs w:val="32"/>
+        </w:rPr>
+      </w:pPr>
+      <w:r>
+        <w:rPr>
+          <w:sz w:val="32"/>
+          <w:szCs w:val="32"/>
+        </w:rPr>
+        <w:t xml:space="preserve"> </w:t>
+      </w:r>
+    </w:p>
+    <w:p>
+      <w:pPr>
+        <w:ind w:firstLine="720"/>
+        <w:rPr>
+          <w:sz w:val="32"/>
+          <w:szCs w:val="32"/>
+        </w:rPr>
+      </w:pPr>
+      <w:r>
+        <w:rPr>
+          <w:sz w:val="32"/>
+          <w:szCs w:val="32"/>
+        </w:rPr>
+        <w:t>The editor</w:t>
+      </w:r>
+      <w:r>
+        <w:rPr>
+          <w:sz w:val="32"/>
+          <w:szCs w:val="32"/>
+        </w:rPr>
+        <w:t xml:space="preserve"> a</w:t>
+      </w:r>
+      <w:r>
+        <w:rPr>
+          <w:sz w:val="32"/>
+          <w:szCs w:val="32"/>
+        </w:rPr>
+        <w:t>lso includes a</w:t>
+      </w:r>
+      <w:r>
+        <w:rPr>
+          <w:sz w:val="32"/>
+          <w:szCs w:val="32"/>
+        </w:rPr>
+        <w:t xml:space="preserve"> tilemap editor that displays all textures available in the game and allows the user to change the </w:t>
+      </w:r>
+      <w:r>
+        <w:rPr>
+          <w:sz w:val="32"/>
+          <w:szCs w:val="32"/>
+        </w:rPr>
+        <w:t>appearance</w:t>
+      </w:r>
+      <w:r>
+        <w:rPr>
+          <w:sz w:val="32"/>
+          <w:szCs w:val="32"/>
+        </w:rPr>
+        <w:t xml:space="preserve"> of any tile to </w:t>
+      </w:r>
+      <w:r>
+        <w:rPr>
+          <w:sz w:val="32"/>
+          <w:szCs w:val="32"/>
+        </w:rPr>
+        <w:t>be that of any available texture</w:t>
+      </w:r>
+      <w:r>
+        <w:rPr>
+          <w:sz w:val="32"/>
+          <w:szCs w:val="32"/>
+        </w:rPr>
+        <w:t xml:space="preserve">. Tiles </w:t>
+      </w:r>
+      <w:r>
+        <w:rPr>
+          <w:sz w:val="32"/>
+          <w:szCs w:val="32"/>
+        </w:rPr>
+        <w:t>only consist of a sprite and collision information (if applicable).</w:t>
+      </w:r>
+      <w:r>
+        <w:rPr>
+          <w:sz w:val="32"/>
+          <w:szCs w:val="32"/>
+        </w:rPr>
+        <w:t xml:space="preserve"> </w:t>
+      </w:r>
+    </w:p>
+    <w:p>
+      <w:pPr>
+        <w:rPr>
+          <w:sz w:val="32"/>
+          <w:szCs w:val="32"/>
+        </w:rPr>
+      </w:pPr>
+    </w:p>
+    <w:p>
+      <w:pPr>
+        <w:rPr>
+          <w:b/>
+          <w:sz w:val="32"/>
+          <w:szCs w:val="32"/>
+          <w:u w:val="single"/>
+        </w:rPr>
+      </w:pPr>
+      <w:r>
+        <w:rPr>
+          <w:b/>
+          <w:sz w:val="32"/>
+          <w:szCs w:val="32"/>
+          <w:u w:val="single"/>
+        </w:rPr>
+        <w:t>Entity Editor</w:t>
+      </w:r>
+    </w:p>
+    <w:p>
+      <w:pPr>
+        <w:rPr>
+          <w:sz w:val="32"/>
+          <w:szCs w:val="32"/>
+        </w:rPr>
+      </w:pPr>
+    </w:p>
+    <w:p>
+      <w:pPr>
+        <w:ind w:firstLine="720"/>
+        <w:rPr>
+          <w:sz w:val="32"/>
+          <w:szCs w:val="32"/>
+        </w:rPr>
+      </w:pPr>
+      <w:r>
+        <w:rPr>
+          <w:sz w:val="32"/>
+          <w:szCs w:val="32"/>
+        </w:rPr>
+        <w:t>The entity e</w:t>
+      </w:r>
+      <w:r>
+        <w:rPr>
+          <w:sz w:val="32"/>
+          <w:szCs w:val="32"/>
+        </w:rPr>
+        <w:t>ditor allows</w:t>
+      </w:r>
+      <w:r>
+        <w:rPr>
+          <w:sz w:val="32"/>
+          <w:szCs w:val="32"/>
+        </w:rPr>
+        <w:t xml:space="preserve"> for</w:t>
+      </w:r>
+      <w:r>
+        <w:rPr>
+          <w:sz w:val="32"/>
+          <w:szCs w:val="32"/>
+        </w:rPr>
+        <w:t xml:space="preserve"> dynamic translation (</w:t>
+      </w:r>
+      <w:r>
+        <w:rPr>
+          <w:sz w:val="32"/>
+          <w:szCs w:val="32"/>
+        </w:rPr>
+        <w:t>click and drag), rotation (ctrl-</w:t>
+      </w:r>
+      <w:r>
+        <w:rPr>
+          <w:sz w:val="32"/>
+          <w:szCs w:val="32"/>
+        </w:rPr>
+        <w:t xml:space="preserve">click and </w:t>
+      </w:r>
+      <w:r>
+        <w:rPr>
+          <w:sz w:val="32"/>
+          <w:szCs w:val="32"/>
+        </w:rPr>
+        <w:t>drag), and scale (shift-</w:t>
+      </w:r>
+      <w:r>
+        <w:rPr>
+          <w:sz w:val="32"/>
+          <w:szCs w:val="32"/>
+        </w:rPr>
+        <w:t xml:space="preserve">click and drag). </w:t>
+      </w:r>
+      <w:r>
+        <w:rPr>
+          <w:sz w:val="32"/>
+          <w:szCs w:val="32"/>
+        </w:rPr>
+        <w:t xml:space="preserve">While in </w:t>
+      </w:r>
+      <w:r>
+        <w:rPr>
+          <w:sz w:val="32"/>
+          <w:szCs w:val="32"/>
+        </w:rPr>
+        <w:lastRenderedPageBreak/>
+        <w:t>editor-mode, entities respond</w:t>
+      </w:r>
+      <w:r>
+        <w:rPr>
+          <w:sz w:val="32"/>
+          <w:szCs w:val="32"/>
+        </w:rPr>
+        <w:t xml:space="preserve"> to mouse events and</w:t>
+      </w:r>
+      <w:r>
+        <w:rPr>
+          <w:sz w:val="32"/>
+          <w:szCs w:val="32"/>
+        </w:rPr>
+        <w:t xml:space="preserve"> their properties are therefore modifiable as with every other property.</w:t>
+      </w:r>
+    </w:p>
+    <w:p>
+      <w:pPr>
+        <w:ind w:firstLine="720"/>
+        <w:rPr>
+          <w:sz w:val="32"/>
+          <w:szCs w:val="32"/>
+        </w:rPr>
+      </w:pPr>
+      <w:r>
+        <w:rPr>
+          <w:sz w:val="32"/>
+          <w:szCs w:val="32"/>
+        </w:rPr>
+        <w:t xml:space="preserve">Editor allows </w:t>
+      </w:r>
+      <w:r>
+        <w:rPr>
+          <w:sz w:val="32"/>
+          <w:szCs w:val="32"/>
+        </w:rPr>
+        <w:t>for the addition and removal of</w:t>
+      </w:r>
+      <w:r>
+        <w:rPr>
+          <w:sz w:val="32"/>
+          <w:szCs w:val="32"/>
+        </w:rPr>
+        <w:t xml:space="preserve"> components. </w:t>
+      </w:r>
+      <w:r>
+        <w:rPr>
+          <w:sz w:val="32"/>
+          <w:szCs w:val="32"/>
+        </w:rPr>
+        <w:t>Because many of these components are bound through the</w:t>
+      </w:r>
+      <w:r>
+        <w:rPr>
+          <w:sz w:val="32"/>
+          <w:szCs w:val="32"/>
+        </w:rPr>
+        <w:t xml:space="preserve"> Zilch scripting language, their functionality is not shown until the designer reloads the level (which requires a single click).</w:t>
+      </w:r>
+    </w:p>
+    <w:p>
+      <w:pPr>
+        <w:ind w:firstLine="720"/>
+        <w:rPr>
+          <w:sz w:val="32"/>
+          <w:szCs w:val="32"/>
+        </w:rPr>
+      </w:pPr>
+      <w:r>
+        <w:rPr>
+          <w:sz w:val="32"/>
+          <w:szCs w:val="32"/>
+        </w:rPr>
+        <w:t>Some component properties can be tweaked at runtime, provided that the programmer has correctly bound the component in question to the editor.</w:t>
+      </w:r>
+    </w:p>
+    <w:p>
+      <w:pPr>
+        <w:rPr>
+          <w:sz w:val="32"/>
+          <w:szCs w:val="32"/>
+        </w:rPr>
+      </w:pPr>
+      <w:r>
+        <w:rPr>
+          <w:sz w:val="32"/>
+          <w:szCs w:val="32"/>
+        </w:rPr>
+        <w:t xml:space="preserve">For most components, </w:t>
+      </w:r>
+      <w:r>
+        <w:rPr>
+          <w:sz w:val="32"/>
+          <w:szCs w:val="32"/>
+        </w:rPr>
+        <w:t>generalized</w:t>
+      </w:r>
+      <w:r>
+        <w:rPr>
+          <w:sz w:val="32"/>
+          <w:szCs w:val="32"/>
+        </w:rPr>
+        <w:t xml:space="preserve"> logic is used, bu</w:t>
+      </w:r>
+      <w:r>
+        <w:rPr>
+          <w:sz w:val="32"/>
+          <w:szCs w:val="32"/>
+        </w:rPr>
+        <w:t>t the identity</w:t>
+      </w:r>
+      <w:r>
+        <w:rPr>
+          <w:sz w:val="32"/>
+          <w:szCs w:val="32"/>
+        </w:rPr>
+        <w:t xml:space="preserve"> and functionality</w:t>
+      </w:r>
+      <w:r>
+        <w:rPr>
+          <w:sz w:val="32"/>
+          <w:szCs w:val="32"/>
+        </w:rPr>
+        <w:t xml:space="preserve"> of the property we’re reading from or writing to</w:t>
+      </w:r>
+      <w:r>
+        <w:rPr>
+          <w:sz w:val="32"/>
+          <w:szCs w:val="32"/>
+        </w:rPr>
+        <w:t xml:space="preserve"> is not necessarily known.</w:t>
       </w:r>
       <w:bookmarkStart w:id="1" w:name="_GoBack"/>
       <w:bookmarkEnd w:id="1"/>
-    </w:p>
-    <w:p>
-      <w:pPr>
-        <w:rPr>
-          <w:sz w:val="32"/>
-          <w:szCs w:val="32"/>
-        </w:rPr>
-      </w:pPr>
-    </w:p>
-    <w:p>
-      <w:pPr>
-        <w:rPr>
-          <w:sz w:val="32"/>
-          <w:szCs w:val="32"/>
-        </w:rPr>
-      </w:pPr>
-      <w:r>
-        <w:rPr>
-          <w:sz w:val="32"/>
-          <w:szCs w:val="32"/>
-        </w:rPr>
-        <w:t xml:space="preserve">- Editor is in-engine, and made primarily using imGUI. </w:t>
-      </w:r>
-    </w:p>
-    <w:p>
-      <w:pPr>
-        <w:rPr>
-          <w:sz w:val="32"/>
-          <w:szCs w:val="32"/>
-        </w:rPr>
-      </w:pPr>
-      <w:r>
-        <w:rPr>
-          <w:sz w:val="32"/>
-          <w:szCs w:val="32"/>
-        </w:rPr>
-        <w:t xml:space="preserve">- Saves levels in two files. The first file contains the level name, as well as information about the levels’ tilemap. The second file contains the information of all game objects. It’s basically the output of our serializer. </w:t>
-      </w:r>
-    </w:p>
-    <w:p>
-      <w:pPr>
-        <w:rPr>
-          <w:sz w:val="32"/>
-          <w:szCs w:val="32"/>
-        </w:rPr>
-      </w:pPr>
-      <w:r>
-        <w:rPr>
-          <w:sz w:val="32"/>
-          <w:szCs w:val="32"/>
-        </w:rPr>
-        <w:t xml:space="preserve">- Editor supports a tilemap editor that displays all textures available in the game and allows the user to change the sprite of any tile to any of those available textures. Tiles are really only a sprite and sometimes collision, so we simplified this for tiles and linked collision info to sprite. </w:t>
-      </w:r>
-    </w:p>
-    <w:p>
-      <w:pPr>
-        <w:rPr>
-          <w:sz w:val="32"/>
-          <w:szCs w:val="32"/>
-        </w:rPr>
-      </w:pPr>
-      <w:r>
-        <w:rPr>
-          <w:sz w:val="32"/>
-          <w:szCs w:val="32"/>
-        </w:rPr>
-        <w:t xml:space="preserve">- </w:t>
-      </w:r>
-      <w:r>
-        <w:rPr>
-          <w:sz w:val="32"/>
-          <w:szCs w:val="32"/>
-        </w:rPr>
-        <w:t xml:space="preserve">Editor allows dynamic translation (click and drag), rotation (ctrl click and spin), and scale (shift click and drag). Just responds to mouse events and changes transformation properties like any other property. </w:t>
-      </w:r>
-    </w:p>
-    <w:p>
-      <w:pPr>
-        <w:rPr>
-          <w:sz w:val="32"/>
-          <w:szCs w:val="32"/>
-        </w:rPr>
-      </w:pPr>
-      <w:r>
-        <w:rPr>
-          <w:sz w:val="32"/>
-          <w:szCs w:val="32"/>
-        </w:rPr>
-        <w:t>- Editor allows adding/removing components. Although some components don’t actually truly activate until a level reload (which is as easy as the click of a button)</w:t>
-      </w:r>
-    </w:p>
-    <w:p>
-      <w:pPr>
-        <w:rPr>
-          <w:sz w:val="32"/>
-          <w:szCs w:val="32"/>
-        </w:rPr>
-      </w:pPr>
-      <w:r>
-        <w:rPr>
-          <w:sz w:val="32"/>
-          <w:szCs w:val="32"/>
-        </w:rPr>
-        <w:t>- Certain component properties can be tweaked at runtime. But they kind of have to be “bound.” I have do some very simple logic per property. The logic is mostly generalized, just not the identity of the property we’re reading from or writing to</w:t>
-      </w:r>
     </w:p>
     <w:p>
       <w:pPr>
@@ -6802,7 +7128,7 @@
 </file>
 
 <file path=word/comments.xml><?xml version="1.0" encoding="utf-8"?>
-<w:comments xmlns:wpc="http://schemas.microsoft.com/office/word/2010/wordprocessingCanvas" xmlns:mc="http://schemas.openxmlformats.org/markup-compatibility/2006" xmlns:o="urn:schemas-microsoft-com:office:office" xmlns:r="http://schemas.openxmlformats.org/officeDocument/2006/relationships" xmlns:m="http://schemas.openxmlformats.org/officeDocument/2006/math" xmlns:v="urn:schemas-microsoft-com:vml" xmlns:wp14="http://schemas.microsoft.com/office/word/2010/wordprocessingDrawing" xmlns:wp="http://schemas.openxmlformats.org/drawingml/2006/wordprocessingDrawing" xmlns:w10="urn:schemas-microsoft-com:office:word" xmlns:w="http://schemas.openxmlformats.org/wordprocessingml/2006/main" xmlns:w14="http://schemas.microsoft.com/office/word/2010/wordml" xmlns:w15="http://schemas.microsoft.com/office/word/2012/wordml" xmlns:wpg="http://schemas.microsoft.com/office/word/2010/wordprocessingGroup" xmlns:wpi="http://schemas.microsoft.com/office/word/2010/wordprocessingInk" xmlns:wne="http://schemas.microsoft.com/office/word/2006/wordml" xmlns:wps="http://schemas.microsoft.com/office/word/2010/wordprocessingShape" mc:Ignorable="w14 w15 wp14">
+<w:comments xmlns:wpc="http://schemas.microsoft.com/office/word/2010/wordprocessingCanvas" xmlns:mo="http://schemas.microsoft.com/office/mac/office/2008/main" xmlns:mc="http://schemas.openxmlformats.org/markup-compatibility/2006" xmlns:mv="urn:schemas-microsoft-com:mac:vml" xmlns:o="urn:schemas-microsoft-com:office:office" xmlns:r="http://schemas.openxmlformats.org/officeDocument/2006/relationships" xmlns:m="http://schemas.openxmlformats.org/officeDocument/2006/math" xmlns:v="urn:schemas-microsoft-com:vml" xmlns:wp14="http://schemas.microsoft.com/office/word/2010/wordprocessingDrawing" xmlns:wp="http://schemas.openxmlformats.org/drawingml/2006/wordprocessingDrawing" xmlns:w10="urn:schemas-microsoft-com:office:word" xmlns:w="http://schemas.openxmlformats.org/wordprocessingml/2006/main" xmlns:w14="http://schemas.microsoft.com/office/word/2010/wordml" xmlns:w15="http://schemas.microsoft.com/office/word/2012/wordml" xmlns:wpg="http://schemas.microsoft.com/office/word/2010/wordprocessingGroup" xmlns:wpi="http://schemas.microsoft.com/office/word/2010/wordprocessingInk" xmlns:wne="http://schemas.microsoft.com/office/word/2006/wordml" xmlns:wps="http://schemas.microsoft.com/office/word/2010/wordprocessingShape" mc:Ignorable="w14 w15 wp14">
   <w:comment w:id="0" w:author="Nolan T Yoo" w:date="2015-12-03T07:46:00Z" w:initials="NTY">
     <w:p>
       <w:pPr>
@@ -6839,14 +7165,14 @@
 </file>
 
 <file path=word/commentsExtended.xml><?xml version="1.0" encoding="utf-8"?>
-<w15:commentsEx xmlns:wpc="http://schemas.microsoft.com/office/word/2010/wordprocessingCanvas" xmlns:mc="http://schemas.openxmlformats.org/markup-compatibility/2006" xmlns:o="urn:schemas-microsoft-com:office:office" xmlns:r="http://schemas.openxmlformats.org/officeDocument/2006/relationships" xmlns:m="http://schemas.openxmlformats.org/officeDocument/2006/math" xmlns:v="urn:schemas-microsoft-com:vml" xmlns:wp14="http://schemas.microsoft.com/office/word/2010/wordprocessingDrawing" xmlns:wp="http://schemas.openxmlformats.org/drawingml/2006/wordprocessingDrawing" xmlns:w10="urn:schemas-microsoft-com:office:word" xmlns:w="http://schemas.openxmlformats.org/wordprocessingml/2006/main" xmlns:w14="http://schemas.microsoft.com/office/word/2010/wordml" xmlns:w15="http://schemas.microsoft.com/office/word/2012/wordml" xmlns:wpg="http://schemas.microsoft.com/office/word/2010/wordprocessingGroup" xmlns:wpi="http://schemas.microsoft.com/office/word/2010/wordprocessingInk" xmlns:wne="http://schemas.microsoft.com/office/word/2006/wordml" xmlns:wps="http://schemas.microsoft.com/office/word/2010/wordprocessingShape" mc:Ignorable="w14 w15 wp14">
+<w15:commentsEx xmlns:wpc="http://schemas.microsoft.com/office/word/2010/wordprocessingCanvas" xmlns:mo="http://schemas.microsoft.com/office/mac/office/2008/main" xmlns:mc="http://schemas.openxmlformats.org/markup-compatibility/2006" xmlns:mv="urn:schemas-microsoft-com:mac:vml" xmlns:o="urn:schemas-microsoft-com:office:office" xmlns:r="http://schemas.openxmlformats.org/officeDocument/2006/relationships" xmlns:m="http://schemas.openxmlformats.org/officeDocument/2006/math" xmlns:v="urn:schemas-microsoft-com:vml" xmlns:wp14="http://schemas.microsoft.com/office/word/2010/wordprocessingDrawing" xmlns:wp="http://schemas.openxmlformats.org/drawingml/2006/wordprocessingDrawing" xmlns:w10="urn:schemas-microsoft-com:office:word" xmlns:w="http://schemas.openxmlformats.org/wordprocessingml/2006/main" xmlns:w14="http://schemas.microsoft.com/office/word/2010/wordml" xmlns:w15="http://schemas.microsoft.com/office/word/2012/wordml" xmlns:wpg="http://schemas.microsoft.com/office/word/2010/wordprocessingGroup" xmlns:wpi="http://schemas.microsoft.com/office/word/2010/wordprocessingInk" xmlns:wne="http://schemas.microsoft.com/office/word/2006/wordml" xmlns:wps="http://schemas.microsoft.com/office/word/2010/wordprocessingShape" mc:Ignorable="w14 w15 wp14">
   <w15:commentEx w15:paraId="436DA1CC" w15:done="0"/>
   <w15:commentEx w15:paraId="356654A7" w15:done="0"/>
 </w15:commentsEx>
 </file>
 
 <file path=word/numbering.xml><?xml version="1.0" encoding="utf-8"?>
-<w:numbering xmlns:wpc="http://schemas.microsoft.com/office/word/2010/wordprocessingCanvas" xmlns:mc="http://schemas.openxmlformats.org/markup-compatibility/2006" xmlns:o="urn:schemas-microsoft-com:office:office" xmlns:r="http://schemas.openxmlformats.org/officeDocument/2006/relationships" xmlns:m="http://schemas.openxmlformats.org/officeDocument/2006/math" xmlns:v="urn:schemas-microsoft-com:vml" xmlns:wp14="http://schemas.microsoft.com/office/word/2010/wordprocessingDrawing" xmlns:wp="http://schemas.openxmlformats.org/drawingml/2006/wordprocessingDrawing" xmlns:w10="urn:schemas-microsoft-com:office:word" xmlns:w="http://schemas.openxmlformats.org/wordprocessingml/2006/main" xmlns:w14="http://schemas.microsoft.com/office/word/2010/wordml" xmlns:w15="http://schemas.microsoft.com/office/word/2012/wordml" xmlns:wpg="http://schemas.microsoft.com/office/word/2010/wordprocessingGroup" xmlns:wpi="http://schemas.microsoft.com/office/word/2010/wordprocessingInk" xmlns:wne="http://schemas.microsoft.com/office/word/2006/wordml" xmlns:wps="http://schemas.microsoft.com/office/word/2010/wordprocessingShape" mc:Ignorable="w14 w15 wp14">
+<w:numbering xmlns:wpc="http://schemas.microsoft.com/office/word/2010/wordprocessingCanvas" xmlns:mo="http://schemas.microsoft.com/office/mac/office/2008/main" xmlns:mc="http://schemas.openxmlformats.org/markup-compatibility/2006" xmlns:mv="urn:schemas-microsoft-com:mac:vml" xmlns:o="urn:schemas-microsoft-com:office:office" xmlns:r="http://schemas.openxmlformats.org/officeDocument/2006/relationships" xmlns:m="http://schemas.openxmlformats.org/officeDocument/2006/math" xmlns:v="urn:schemas-microsoft-com:vml" xmlns:wp14="http://schemas.microsoft.com/office/word/2010/wordprocessingDrawing" xmlns:wp="http://schemas.openxmlformats.org/drawingml/2006/wordprocessingDrawing" xmlns:w10="urn:schemas-microsoft-com:office:word" xmlns:w="http://schemas.openxmlformats.org/wordprocessingml/2006/main" xmlns:w14="http://schemas.microsoft.com/office/word/2010/wordml" xmlns:w15="http://schemas.microsoft.com/office/word/2012/wordml" xmlns:wpg="http://schemas.microsoft.com/office/word/2010/wordprocessingGroup" xmlns:wpi="http://schemas.microsoft.com/office/word/2010/wordprocessingInk" xmlns:wne="http://schemas.microsoft.com/office/word/2006/wordml" xmlns:wps="http://schemas.microsoft.com/office/word/2010/wordprocessingShape" mc:Ignorable="w14 w15 wp14">
   <w:abstractNum w:abstractNumId="0">
     <w:nsid w:val="056517EF"/>
     <w:multiLevelType w:val="hybridMultilevel"/>
@@ -8666,7 +8992,7 @@
     </w:rPrDefault>
     <w:pPrDefault/>
   </w:docDefaults>
-  <w:latentStyles w:defLockedState="0" w:defUIPriority="0" w:defSemiHidden="0" w:defUnhideWhenUsed="0" w:defQFormat="0" w:count="371">
+  <w:latentStyles w:defLockedState="0" w:defUIPriority="0" w:defSemiHidden="0" w:defUnhideWhenUsed="0" w:defQFormat="0" w:count="380">
     <w:lsdException w:name="Normal" w:qFormat="1"/>
     <w:lsdException w:name="heading 1" w:qFormat="1"/>
     <w:lsdException w:name="heading 2" w:qFormat="1"/>
@@ -9155,6 +9481,26 @@
       <w:szCs w:val="18"/>
     </w:rPr>
   </w:style>
+  <w:style w:type="paragraph" w:styleId="DocumentMap">
+    <w:name w:val="Document Map"/>
+    <w:basedOn w:val="Normal"/>
+    <w:link w:val="DocumentMapChar"/>
+    <w:rsid w:val="0062051C"/>
+    <w:rPr>
+      <w:rFonts w:ascii="Helvetica" w:hAnsi="Helvetica"/>
+    </w:rPr>
+  </w:style>
+  <w:style w:type="character" w:customStyle="1" w:styleId="DocumentMapChar">
+    <w:name w:val="Document Map Char"/>
+    <w:basedOn w:val="DefaultParagraphFont"/>
+    <w:link w:val="DocumentMap"/>
+    <w:rsid w:val="0062051C"/>
+    <w:rPr>
+      <w:rFonts w:ascii="Helvetica" w:hAnsi="Helvetica"/>
+      <w:sz w:val="24"/>
+      <w:szCs w:val="24"/>
+    </w:rPr>
+  </w:style>
 </w:styles>
 </file>
 
@@ -9424,7 +9770,7 @@
 </file>
 
 <file path=customXml/itemProps1.xml><?xml version="1.0" encoding="utf-8"?>
-<ds:datastoreItem xmlns:ds="http://schemas.openxmlformats.org/officeDocument/2006/customXml" ds:itemID="{507DA90D-CE91-4E23-AC47-E02759CBFFC9}">
+<ds:datastoreItem xmlns:ds="http://schemas.openxmlformats.org/officeDocument/2006/customXml" ds:itemID="{BCCADB21-0B95-AA44-834C-205052AE1F42}">
   <ds:schemaRefs>
     <ds:schemaRef ds:uri="http://schemas.openxmlformats.org/officeDocument/2006/bibliography"/>
   </ds:schemaRefs>

</xml_diff>

<commit_message>
Translated(?) what Gabe wrote
</commit_message>
<xml_diff>
--- a/Shared Files/Guides/TechnicalGuide.docx
+++ b/Shared Files/Guides/TechnicalGuide.docx
@@ -6690,8 +6690,6 @@
         </w:rPr>
         <w:t xml:space="preserve"> is not necessarily known.</w:t>
       </w:r>
-      <w:bookmarkStart w:id="1" w:name="_GoBack"/>
-      <w:bookmarkEnd w:id="1"/>
     </w:p>
     <w:p>
       <w:pPr>
@@ -6756,7 +6754,13 @@
         <w:rPr>
           <w:sz w:val="48"/>
         </w:rPr>
-        <w:t>OVVERVIEW</w:t>
+        <w:t>O</w:t>
+      </w:r>
+      <w:r>
+        <w:rPr>
+          <w:sz w:val="48"/>
+        </w:rPr>
+        <w:t>VERVIEW</w:t>
       </w:r>
     </w:p>
     <w:p>
@@ -7077,7 +7081,7 @@
           <w:szCs w:val="32"/>
         </w:rPr>
       </w:pPr>
-      <w:commentRangeStart w:id="2"/>
+      <w:commentRangeStart w:id="1"/>
       <w:r>
         <w:rPr>
           <w:sz w:val="32"/>
@@ -7085,12 +7089,12 @@
         </w:rPr>
         <w:t>The bank allows the engine to access sound files found in the bank file</w:t>
       </w:r>
-      <w:commentRangeEnd w:id="2"/>
+      <w:commentRangeEnd w:id="1"/>
       <w:r>
         <w:rPr>
           <w:rStyle w:val="CommentReference"/>
         </w:rPr>
-        <w:commentReference w:id="2"/>
+        <w:commentReference w:id="1"/>
       </w:r>
       <w:r>
         <w:rPr>
@@ -7103,10 +7107,8 @@
     <w:p>
       <w:pPr>
         <w:rPr>
-          <w:rFonts w:ascii="Consolas" w:hAnsi="Consolas" w:cs="Consolas"/>
-          <w:color w:val="4EC9B0"/>
-          <w:sz w:val="19"/>
-          <w:szCs w:val="19"/>
+          <w:sz w:val="32"/>
+          <w:szCs w:val="32"/>
         </w:rPr>
       </w:pPr>
       <w:r>
@@ -7115,6 +7117,199 @@
           <w:szCs w:val="32"/>
         </w:rPr>
         <w:t xml:space="preserve"> </w:t>
+      </w:r>
+    </w:p>
+    <w:p>
+      <w:pPr>
+        <w:rPr>
+          <w:sz w:val="32"/>
+          <w:szCs w:val="32"/>
+        </w:rPr>
+      </w:pPr>
+    </w:p>
+    <w:p>
+      <w:pPr>
+        <w:rPr>
+          <w:sz w:val="32"/>
+          <w:szCs w:val="32"/>
+        </w:rPr>
+      </w:pPr>
+      <w:r>
+        <w:rPr>
+          <w:sz w:val="32"/>
+          <w:szCs w:val="32"/>
+        </w:rPr>
+        <w:br w:type="page"/>
+      </w:r>
+    </w:p>
+    <w:p>
+      <w:pPr>
+        <w:pStyle w:val="Heading1"/>
+        <w:pBdr>
+          <w:bottom w:val="single" w:sz="36" w:space="1" w:color="auto"/>
+        </w:pBdr>
+        <w:spacing w:before="0" w:after="120"/>
+        <w:jc w:val="center"/>
+        <w:rPr>
+          <w:sz w:val="48"/>
+        </w:rPr>
+      </w:pPr>
+      <w:r>
+        <w:rPr>
+          <w:sz w:val="48"/>
+        </w:rPr>
+        <w:lastRenderedPageBreak/>
+        <w:t>SCRIPTING LANGUAGES</w:t>
+      </w:r>
+    </w:p>
+    <w:p>
+      <w:pPr>
+        <w:rPr>
+          <w:sz w:val="32"/>
+          <w:szCs w:val="32"/>
+        </w:rPr>
+      </w:pPr>
+    </w:p>
+    <w:p>
+      <w:pPr>
+        <w:pStyle w:val="NormalWeb"/>
+        <w:spacing w:before="0" w:beforeAutospacing="0" w:after="0" w:afterAutospacing="0"/>
+        <w:rPr>
+          <w:sz w:val="32"/>
+          <w:szCs w:val="32"/>
+        </w:rPr>
+      </w:pPr>
+      <w:r>
+        <w:rPr>
+          <w:sz w:val="32"/>
+          <w:szCs w:val="32"/>
+        </w:rPr>
+        <w:t>The Zilch/Zero team has granted our team permission to use Zilch in our engine, although we have had little guidance in the binding process. Some Zilch-given libraries (such as specific portions of the “Math” library) are accessible to designers working through the engine, but an additional library provides Zilch scripts access to our C++ functions.</w:t>
+      </w:r>
+    </w:p>
+    <w:p>
+      <w:pPr>
+        <w:pStyle w:val="NormalWeb"/>
+        <w:spacing w:before="0" w:beforeAutospacing="0" w:after="0" w:afterAutospacing="0"/>
+        <w:rPr>
+          <w:sz w:val="32"/>
+          <w:szCs w:val="32"/>
+        </w:rPr>
+      </w:pPr>
+    </w:p>
+    <w:p>
+      <w:pPr>
+        <w:pStyle w:val="NormalWeb"/>
+        <w:spacing w:before="0" w:beforeAutospacing="0" w:after="0" w:afterAutospacing="0"/>
+        <w:rPr>
+          <w:sz w:val="32"/>
+          <w:szCs w:val="32"/>
+        </w:rPr>
+      </w:pPr>
+      <w:r>
+        <w:rPr>
+          <w:sz w:val="32"/>
+          <w:szCs w:val="32"/>
+        </w:rPr>
+        <w:t>Components and properties are bound using macros – this is especially true of our 2D vector, 3D vector, and game object classes. This means that a Zilch component implemented in C++ is tied to its own script, and C++ functions are provided with access to Zilch functions.</w:t>
+      </w:r>
+      <w:r>
+        <w:rPr>
+          <w:sz w:val="32"/>
+          <w:szCs w:val="32"/>
+        </w:rPr>
+        <w:t xml:space="preserve"> Zilch classes may then</w:t>
+      </w:r>
+      <w:bookmarkStart w:id="2" w:name="_GoBack"/>
+      <w:bookmarkEnd w:id="2"/>
+      <w:r>
+        <w:rPr>
+          <w:sz w:val="32"/>
+          <w:szCs w:val="32"/>
+        </w:rPr>
+        <w:t xml:space="preserve"> run in a manner that they don’t directly derive from ZilchComponent.</w:t>
+      </w:r>
+    </w:p>
+    <w:p>
+      <w:pPr>
+        <w:pStyle w:val="NormalWeb"/>
+        <w:spacing w:before="0" w:beforeAutospacing="0" w:after="0" w:afterAutospacing="0"/>
+        <w:rPr>
+          <w:sz w:val="32"/>
+          <w:szCs w:val="32"/>
+        </w:rPr>
+      </w:pPr>
+    </w:p>
+    <w:p>
+      <w:pPr>
+        <w:pStyle w:val="NormalWeb"/>
+        <w:spacing w:before="0" w:beforeAutospacing="0" w:after="0" w:afterAutospacing="0"/>
+        <w:rPr>
+          <w:sz w:val="32"/>
+          <w:szCs w:val="32"/>
+        </w:rPr>
+      </w:pPr>
+      <w:r>
+        <w:rPr>
+          <w:sz w:val="32"/>
+          <w:szCs w:val="32"/>
+        </w:rPr>
+        <w:t>The main difficulty with this is that Zilch internally uses its own String specification, meaning that the C++ stand</w:t>
+      </w:r>
+      <w:r>
+        <w:rPr>
+          <w:sz w:val="32"/>
+          <w:szCs w:val="32"/>
+        </w:rPr>
+        <w:t>ard String is not always viable. W</w:t>
+      </w:r>
+      <w:r>
+        <w:rPr>
+          <w:sz w:val="32"/>
+          <w:szCs w:val="32"/>
+        </w:rPr>
+        <w:t>hen it is viable, the required conversion is taxing on the computer’s hardware.</w:t>
+      </w:r>
+    </w:p>
+    <w:p>
+      <w:pPr>
+        <w:pStyle w:val="NormalWeb"/>
+        <w:spacing w:before="0" w:beforeAutospacing="0" w:after="0" w:afterAutospacing="0"/>
+        <w:rPr>
+          <w:sz w:val="32"/>
+          <w:szCs w:val="32"/>
+        </w:rPr>
+      </w:pPr>
+    </w:p>
+    <w:p>
+      <w:pPr>
+        <w:pStyle w:val="NormalWeb"/>
+        <w:spacing w:before="0" w:beforeAutospacing="0" w:after="0" w:afterAutospacing="0"/>
+        <w:rPr>
+          <w:sz w:val="32"/>
+          <w:szCs w:val="32"/>
+        </w:rPr>
+      </w:pPr>
+      <w:r>
+        <w:rPr>
+          <w:sz w:val="32"/>
+          <w:szCs w:val="32"/>
+        </w:rPr>
+        <w:t>Nevertheless, Zilch is able to fully access</w:t>
+      </w:r>
+      <w:r>
+        <w:rPr>
+          <w:sz w:val="32"/>
+          <w:szCs w:val="32"/>
+        </w:rPr>
+        <w:t xml:space="preserve"> most of</w:t>
+      </w:r>
+      <w:r>
+        <w:rPr>
+          <w:sz w:val="32"/>
+          <w:szCs w:val="32"/>
+        </w:rPr>
+        <w:t xml:space="preserve"> our C++ components, and interface with the physics and game object portions of the engine.</w:t>
       </w:r>
     </w:p>
     <w:sectPr>
@@ -7145,7 +7340,7 @@
       </w:r>
     </w:p>
   </w:comment>
-  <w:comment w:id="2" w:author="Nolan T Yoo" w:date="2015-12-03T08:51:00Z" w:initials="NTY">
+  <w:comment w:id="1" w:author="Nolan T Yoo" w:date="2015-12-03T08:51:00Z" w:initials="NTY">
     <w:p>
       <w:pPr>
         <w:pStyle w:val="CommentText"/>
@@ -9008,6 +9203,7 @@
     <w:lsdException w:name="Subtitle" w:qFormat="1"/>
     <w:lsdException w:name="Strong" w:qFormat="1"/>
     <w:lsdException w:name="Emphasis" w:qFormat="1"/>
+    <w:lsdException w:name="Normal (Web)" w:uiPriority="99"/>
     <w:lsdException w:name="Normal Table" w:semiHidden="1" w:unhideWhenUsed="1"/>
     <w:lsdException w:name="Table Simple 1" w:semiHidden="1" w:unhideWhenUsed="1"/>
     <w:lsdException w:name="Table Simple 2" w:semiHidden="1" w:unhideWhenUsed="1"/>
@@ -9501,6 +9697,16 @@
       <w:szCs w:val="24"/>
     </w:rPr>
   </w:style>
+  <w:style w:type="paragraph" w:styleId="NormalWeb">
+    <w:name w:val="Normal (Web)"/>
+    <w:basedOn w:val="Normal"/>
+    <w:uiPriority w:val="99"/>
+    <w:unhideWhenUsed/>
+    <w:rsid w:val="002725C1"/>
+    <w:pPr>
+      <w:spacing w:before="100" w:beforeAutospacing="1" w:after="100" w:afterAutospacing="1"/>
+    </w:pPr>
+  </w:style>
 </w:styles>
 </file>
 
@@ -9770,7 +9976,7 @@
 </file>
 
 <file path=customXml/itemProps1.xml><?xml version="1.0" encoding="utf-8"?>
-<ds:datastoreItem xmlns:ds="http://schemas.openxmlformats.org/officeDocument/2006/customXml" ds:itemID="{BCCADB21-0B95-AA44-834C-205052AE1F42}">
+<ds:datastoreItem xmlns:ds="http://schemas.openxmlformats.org/officeDocument/2006/customXml" ds:itemID="{C4480127-9BAF-BB4D-A5F8-7A3893DF869E}">
   <ds:schemaRefs>
     <ds:schemaRef ds:uri="http://schemas.openxmlformats.org/officeDocument/2006/bibliography"/>
   </ds:schemaRefs>

</xml_diff>